<commit_message>
Replace Dataset_Propositions.docx with updated version containing new training dataset.
</commit_message>
<xml_diff>
--- a/Dataset_Propositions.docx
+++ b/Dataset_Propositions.docx
@@ -328,7 +328,7 @@
                 <w:highlight w:val="cyan"/>
                 <w:lang w:val="en-US"/>
               </w:rPr>
-              <w:t xml:space="preserve">Large Scale </w:t>
+              <w:t>L</w:t>
             </w:r>
             <w:r>
               <w:rPr>
@@ -337,7 +337,7 @@
                 <w:highlight w:val="cyan"/>
                 <w:lang w:val="en-US"/>
               </w:rPr>
-              <w:t>Hate Speech Detection with Cross-Domain Transfer</w:t>
+              <w:t>earning From the Worst (Dynamically generated hate speech dataset)</w:t>
             </w:r>
           </w:p>
         </w:tc>
@@ -401,7 +401,7 @@
                 <w:highlight w:val="cyan"/>
                 <w:lang w:val="en-US"/>
               </w:rPr>
-              <w:t>100k English (27593 hate, 30747 offensive, 41660 none)</w:t>
+              <w:t>41’225</w:t>
             </w:r>
           </w:p>
         </w:tc>
@@ -422,7 +422,7 @@
                 <w:highlight w:val="cyan"/>
                 <w:lang w:val="en-US"/>
               </w:rPr>
-              <w:t>Three-class (Hate speech, Offensive language, None)</w:t>
+              <w:t>Multi-category hate speech detection</w:t>
             </w:r>
           </w:p>
         </w:tc>

</xml_diff>

<commit_message>
Replace Dataset_Propositions.docx with the latest version containing our final datasets.
</commit_message>
<xml_diff>
--- a/Dataset_Propositions.docx
+++ b/Dataset_Propositions.docx
@@ -1,6 +1,6 @@
 
 <file path=word/document.xml><?xml version="1.0" encoding="utf-8"?>
-<w:document xmlns:wpc="http://schemas.microsoft.com/office/word/2010/wordprocessingCanvas" xmlns:cx="http://schemas.microsoft.com/office/drawing/2014/chartex" xmlns:cx1="http://schemas.microsoft.com/office/drawing/2015/9/8/chartex" xmlns:cx2="http://schemas.microsoft.com/office/drawing/2015/10/21/chartex" xmlns:cx3="http://schemas.microsoft.com/office/drawing/2016/5/9/chartex" xmlns:cx4="http://schemas.microsoft.com/office/drawing/2016/5/10/chartex" xmlns:cx5="http://schemas.microsoft.com/office/drawing/2016/5/11/chartex" xmlns:cx6="http://schemas.microsoft.com/office/drawing/2016/5/12/chartex" xmlns:cx7="http://schemas.microsoft.com/office/drawing/2016/5/13/chartex" xmlns:cx8="http://schemas.microsoft.com/office/drawing/2016/5/14/chartex" xmlns:mc="http://schemas.openxmlformats.org/markup-compatibility/2006" xmlns:aink="http://schemas.microsoft.com/office/drawing/2016/ink" xmlns:am3d="http://schemas.microsoft.com/office/drawing/2017/model3d" xmlns:o="urn:schemas-microsoft-com:office:office" xmlns:oel="http://schemas.microsoft.com/office/2019/extlst" xmlns:r="http://schemas.openxmlformats.org/officeDocument/2006/relationships" xmlns:m="http://schemas.openxmlformats.org/officeDocument/2006/math" xmlns:v="urn:schemas-microsoft-com:vml" xmlns:wp14="http://schemas.microsoft.com/office/word/2010/wordprocessingDrawing" xmlns:wp="http://schemas.openxmlformats.org/drawingml/2006/wordprocessingDrawing" xmlns:w10="urn:schemas-microsoft-com:office:word" xmlns:w="http://schemas.openxmlformats.org/wordprocessingml/2006/main" xmlns:w14="http://schemas.microsoft.com/office/word/2010/wordml" xmlns:w15="http://schemas.microsoft.com/office/word/2012/wordml" xmlns:w16cex="http://schemas.microsoft.com/office/word/2018/wordml/cex" xmlns:w16cid="http://schemas.microsoft.com/office/word/2016/wordml/cid" xmlns:w16="http://schemas.microsoft.com/office/word/2018/wordml" xmlns:w16du="http://schemas.microsoft.com/office/word/2023/wordml/word16du" xmlns:w16sdtdh="http://schemas.microsoft.com/office/word/2020/wordml/sdtdatahash" xmlns:w16se="http://schemas.microsoft.com/office/word/2015/wordml/symex" xmlns:wpg="http://schemas.microsoft.com/office/word/2010/wordprocessingGroup" xmlns:wpi="http://schemas.microsoft.com/office/word/2010/wordprocessingInk" xmlns:wne="http://schemas.microsoft.com/office/word/2006/wordml" xmlns:wps="http://schemas.microsoft.com/office/word/2010/wordprocessingShape" mc:Ignorable="w14 w15 w16se w16cid w16 w16cex w16sdtdh w16du wp14">
+<w:document xmlns:wpc="http://schemas.microsoft.com/office/word/2010/wordprocessingCanvas" xmlns:cx="http://schemas.microsoft.com/office/drawing/2014/chartex" xmlns:cx1="http://schemas.microsoft.com/office/drawing/2015/9/8/chartex" xmlns:cx2="http://schemas.microsoft.com/office/drawing/2015/10/21/chartex" xmlns:cx3="http://schemas.microsoft.com/office/drawing/2016/5/9/chartex" xmlns:cx4="http://schemas.microsoft.com/office/drawing/2016/5/10/chartex" xmlns:cx5="http://schemas.microsoft.com/office/drawing/2016/5/11/chartex" xmlns:cx6="http://schemas.microsoft.com/office/drawing/2016/5/12/chartex" xmlns:cx7="http://schemas.microsoft.com/office/drawing/2016/5/13/chartex" xmlns:cx8="http://schemas.microsoft.com/office/drawing/2016/5/14/chartex" xmlns:mc="http://schemas.openxmlformats.org/markup-compatibility/2006" xmlns:aink="http://schemas.microsoft.com/office/drawing/2016/ink" xmlns:am3d="http://schemas.microsoft.com/office/drawing/2017/model3d" xmlns:o="urn:schemas-microsoft-com:office:office" xmlns:oel="http://schemas.microsoft.com/office/2019/extlst" xmlns:r="http://schemas.openxmlformats.org/officeDocument/2006/relationships" xmlns:m="http://schemas.openxmlformats.org/officeDocument/2006/math" xmlns:v="urn:schemas-microsoft-com:vml" xmlns:wp14="http://schemas.microsoft.com/office/word/2010/wordprocessingDrawing" xmlns:wp="http://schemas.openxmlformats.org/drawingml/2006/wordprocessingDrawing" xmlns:w10="urn:schemas-microsoft-com:office:word" xmlns:w="http://schemas.openxmlformats.org/wordprocessingml/2006/main" xmlns:w14="http://schemas.microsoft.com/office/word/2010/wordml" xmlns:w15="http://schemas.microsoft.com/office/word/2012/wordml" xmlns:w16cex="http://schemas.microsoft.com/office/word/2018/wordml/cex" xmlns:w16cid="http://schemas.microsoft.com/office/word/2016/wordml/cid" xmlns:w16="http://schemas.microsoft.com/office/word/2018/wordml" xmlns:w16sdtdh="http://schemas.microsoft.com/office/word/2020/wordml/sdtdatahash" xmlns:w16se="http://schemas.microsoft.com/office/word/2015/wordml/symex" xmlns:wpg="http://schemas.microsoft.com/office/word/2010/wordprocessingGroup" xmlns:wpi="http://schemas.microsoft.com/office/word/2010/wordprocessingInk" xmlns:wne="http://schemas.microsoft.com/office/word/2006/wordml" xmlns:wps="http://schemas.microsoft.com/office/word/2010/wordprocessingShape" mc:Ignorable="w14 w15 w16se w16cid w16 w16cex w16sdtdh wp14">
   <w:body>
     <w:p>
       <w:pPr>
@@ -43,7 +43,6 @@
         <w:rPr>
           <w:rFonts w:ascii="Calibri" w:hAnsi="Calibri" w:cs="Calibri"/>
           <w:i/>
-          <w:iCs/>
           <w:sz w:val="32"/>
           <w:szCs w:val="32"/>
           <w:u w:val="single"/>
@@ -111,110 +110,6 @@
         <w:t>anguage)</w:t>
       </w:r>
     </w:p>
-    <w:p>
-      <w:pPr>
-        <w:jc w:val="both"/>
-        <w:rPr>
-          <w:lang w:val="en-US"/>
-        </w:rPr>
-      </w:pPr>
-      <w:r>
-        <w:rPr>
-          <w:lang w:val="en-US"/>
-        </w:rPr>
-        <w:t>Cla</w:t>
-      </w:r>
-      <w:r>
-        <w:rPr>
-          <w:lang w:val="en-US"/>
-        </w:rPr>
-        <w:t>r</w:t>
-      </w:r>
-      <w:r>
-        <w:rPr>
-          <w:lang w:val="en-US"/>
-        </w:rPr>
-        <w:t>ification of coloring scheme used in the subsequent table:</w:t>
-      </w:r>
-    </w:p>
-    <w:p>
-      <w:pPr>
-        <w:pStyle w:val="Listenabsatz"/>
-        <w:numPr>
-          <w:ilvl w:val="0"/>
-          <w:numId w:val="2"/>
-        </w:numPr>
-        <w:jc w:val="both"/>
-        <w:rPr>
-          <w:lang w:val="en-US"/>
-        </w:rPr>
-      </w:pPr>
-      <w:r>
-        <w:rPr>
-          <w:highlight w:val="cyan"/>
-          <w:lang w:val="en-US"/>
-        </w:rPr>
-        <w:t>Blue:</w:t>
-      </w:r>
-      <w:r>
-        <w:rPr>
-          <w:lang w:val="en-US"/>
-        </w:rPr>
-        <w:t xml:space="preserve"> Training Set</w:t>
-      </w:r>
-    </w:p>
-    <w:p>
-      <w:pPr>
-        <w:pStyle w:val="Listenabsatz"/>
-        <w:numPr>
-          <w:ilvl w:val="0"/>
-          <w:numId w:val="2"/>
-        </w:numPr>
-        <w:jc w:val="both"/>
-        <w:rPr>
-          <w:lang w:val="en-US"/>
-        </w:rPr>
-      </w:pPr>
-      <w:r>
-        <w:rPr>
-          <w:highlight w:val="yellow"/>
-          <w:lang w:val="en-US"/>
-        </w:rPr>
-        <w:t>Yellow:</w:t>
-      </w:r>
-      <w:r>
-        <w:rPr>
-          <w:lang w:val="en-US"/>
-        </w:rPr>
-        <w:t xml:space="preserve"> Benchmarking Set</w:t>
-      </w:r>
-    </w:p>
-    <w:p>
-      <w:pPr>
-        <w:pStyle w:val="Listenabsatz"/>
-        <w:numPr>
-          <w:ilvl w:val="0"/>
-          <w:numId w:val="2"/>
-        </w:numPr>
-        <w:jc w:val="both"/>
-        <w:rPr>
-          <w:lang w:val="en-US"/>
-        </w:rPr>
-      </w:pPr>
-      <w:r>
-        <w:rPr>
-          <w:highlight w:val="green"/>
-          <w:lang w:val="en-US"/>
-        </w:rPr>
-        <w:t>Green:</w:t>
-      </w:r>
-      <w:r>
-        <w:rPr>
-          <w:lang w:val="en-US"/>
-        </w:rPr>
-        <w:t xml:space="preserve"> Adversarial Training</w:t>
-      </w:r>
-    </w:p>
     <w:tbl>
       <w:tblPr>
         <w:tblStyle w:val="Gitternetztabelle1hell"/>
@@ -303,7 +198,7 @@
               <w:rPr>
                 <w:lang w:val="en-US"/>
               </w:rPr>
-              <w:t>Task Description</w:t>
+              <w:t>Remarks</w:t>
             </w:r>
           </w:p>
         </w:tc>
@@ -317,15 +212,12 @@
           <w:p>
             <w:pPr>
               <w:rPr>
-                <w:highlight w:val="cyan"/>
                 <w:lang w:val="en-US"/>
               </w:rPr>
             </w:pPr>
             <w:r>
               <w:rPr>
                 <w:b w:val="0"/>
-                <w:bCs w:val="0"/>
-                <w:highlight w:val="cyan"/>
                 <w:lang w:val="en-US"/>
               </w:rPr>
               <w:t>L</w:t>
@@ -333,8 +225,6 @@
             <w:r>
               <w:rPr>
                 <w:b w:val="0"/>
-                <w:bCs w:val="0"/>
-                <w:highlight w:val="cyan"/>
                 <w:lang w:val="en-US"/>
               </w:rPr>
               <w:t>earning From the Worst (Dynamically generated hate speech dataset)</w:t>
@@ -349,821 +239,10 @@
             <w:pPr>
               <w:cnfStyle w:val="000000000000" w:firstRow="0" w:lastRow="0" w:firstColumn="0" w:lastColumn="0" w:oddVBand="0" w:evenVBand="0" w:oddHBand="0" w:evenHBand="0" w:firstRowFirstColumn="0" w:firstRowLastColumn="0" w:lastRowFirstColumn="0" w:lastRowLastColumn="0"/>
               <w:rPr>
-                <w:highlight w:val="cyan"/>
                 <w:lang w:val="en-US"/>
               </w:rPr>
             </w:pPr>
             <w:hyperlink r:id="rId5" w:history="1">
-              <w:r>
-                <w:rPr>
-                  <w:rStyle w:val="Hyperlink"/>
-                  <w:highlight w:val="cyan"/>
-                  <w:lang w:val="en-US"/>
-                </w:rPr>
-                <w:t>Publication</w:t>
-              </w:r>
-            </w:hyperlink>
-          </w:p>
-          <w:p>
-            <w:pPr>
-              <w:cnfStyle w:val="000000000000" w:firstRow="0" w:lastRow="0" w:firstColumn="0" w:lastColumn="0" w:oddVBand="0" w:evenVBand="0" w:oddHBand="0" w:evenHBand="0" w:firstRowFirstColumn="0" w:firstRowLastColumn="0" w:lastRowFirstColumn="0" w:lastRowLastColumn="0"/>
-              <w:rPr>
-                <w:highlight w:val="cyan"/>
-                <w:lang w:val="en-US"/>
-              </w:rPr>
-            </w:pPr>
-            <w:hyperlink r:id="rId6" w:history="1">
-              <w:r>
-                <w:rPr>
-                  <w:rStyle w:val="Hyperlink"/>
-                  <w:highlight w:val="cyan"/>
-                  <w:lang w:val="en-US"/>
-                </w:rPr>
-                <w:t>Dataset</w:t>
-              </w:r>
-            </w:hyperlink>
-          </w:p>
-        </w:tc>
-        <w:tc>
-          <w:tcPr>
-            <w:tcW w:w="2266" w:type="dxa"/>
-          </w:tcPr>
-          <w:p>
-            <w:pPr>
-              <w:cnfStyle w:val="000000000000" w:firstRow="0" w:lastRow="0" w:firstColumn="0" w:lastColumn="0" w:oddVBand="0" w:evenVBand="0" w:oddHBand="0" w:evenHBand="0" w:firstRowFirstColumn="0" w:firstRowLastColumn="0" w:lastRowFirstColumn="0" w:lastRowLastColumn="0"/>
-              <w:rPr>
-                <w:highlight w:val="cyan"/>
-                <w:lang w:val="en-US"/>
-              </w:rPr>
-            </w:pPr>
-            <w:r>
-              <w:rPr>
-                <w:highlight w:val="cyan"/>
-                <w:lang w:val="en-US"/>
-              </w:rPr>
-              <w:t>41’225</w:t>
-            </w:r>
-          </w:p>
-        </w:tc>
-        <w:tc>
-          <w:tcPr>
-            <w:tcW w:w="2266" w:type="dxa"/>
-          </w:tcPr>
-          <w:p>
-            <w:pPr>
-              <w:cnfStyle w:val="000000000000" w:firstRow="0" w:lastRow="0" w:firstColumn="0" w:lastColumn="0" w:oddVBand="0" w:evenVBand="0" w:oddHBand="0" w:evenHBand="0" w:firstRowFirstColumn="0" w:firstRowLastColumn="0" w:lastRowFirstColumn="0" w:lastRowLastColumn="0"/>
-              <w:rPr>
-                <w:highlight w:val="cyan"/>
-                <w:lang w:val="en-US"/>
-              </w:rPr>
-            </w:pPr>
-            <w:r>
-              <w:rPr>
-                <w:highlight w:val="cyan"/>
-                <w:lang w:val="en-US"/>
-              </w:rPr>
-              <w:t>Multi-category hate speech detection</w:t>
-            </w:r>
-          </w:p>
-        </w:tc>
-      </w:tr>
-      <w:tr>
-        <w:tc>
-          <w:tcPr>
-            <w:cnfStyle w:val="001000000000" w:firstRow="0" w:lastRow="0" w:firstColumn="1" w:lastColumn="0" w:oddVBand="0" w:evenVBand="0" w:oddHBand="0" w:evenHBand="0" w:firstRowFirstColumn="0" w:firstRowLastColumn="0" w:lastRowFirstColumn="0" w:lastRowLastColumn="0"/>
-            <w:tcW w:w="2265" w:type="dxa"/>
-          </w:tcPr>
-          <w:p>
-            <w:pPr>
-              <w:rPr>
-                <w:b w:val="0"/>
-                <w:bCs w:val="0"/>
-                <w:highlight w:val="yellow"/>
-                <w:lang w:val="en-US"/>
-              </w:rPr>
-            </w:pPr>
-            <w:r>
-              <w:rPr>
-                <w:b w:val="0"/>
-                <w:bCs w:val="0"/>
-                <w:highlight w:val="yellow"/>
-                <w:lang w:val="en-US"/>
-              </w:rPr>
-              <w:t>Overview of the Task</w:t>
-            </w:r>
-            <w:r>
-              <w:rPr>
-                <w:b w:val="0"/>
-                <w:bCs w:val="0"/>
-                <w:highlight w:val="yellow"/>
-                <w:lang w:val="en-US"/>
-              </w:rPr>
-              <w:t xml:space="preserve"> on Automatic Misogyny Identification at </w:t>
-            </w:r>
-            <w:proofErr w:type="spellStart"/>
-            <w:r>
-              <w:rPr>
-                <w:b w:val="0"/>
-                <w:bCs w:val="0"/>
-                <w:highlight w:val="yellow"/>
-                <w:lang w:val="en-US"/>
-              </w:rPr>
-              <w:t>IberEval</w:t>
-            </w:r>
-            <w:proofErr w:type="spellEnd"/>
-            <w:r>
-              <w:rPr>
-                <w:b w:val="0"/>
-                <w:bCs w:val="0"/>
-                <w:highlight w:val="yellow"/>
-                <w:lang w:val="en-US"/>
-              </w:rPr>
-              <w:t xml:space="preserve"> 2018</w:t>
-            </w:r>
-          </w:p>
-        </w:tc>
-        <w:tc>
-          <w:tcPr>
-            <w:tcW w:w="2265" w:type="dxa"/>
-          </w:tcPr>
-          <w:p>
-            <w:pPr>
-              <w:cnfStyle w:val="000000000000" w:firstRow="0" w:lastRow="0" w:firstColumn="0" w:lastColumn="0" w:oddVBand="0" w:evenVBand="0" w:oddHBand="0" w:evenHBand="0" w:firstRowFirstColumn="0" w:firstRowLastColumn="0" w:lastRowFirstColumn="0" w:lastRowLastColumn="0"/>
-              <w:rPr>
-                <w:highlight w:val="yellow"/>
-                <w:lang w:val="en-US"/>
-              </w:rPr>
-            </w:pPr>
-            <w:hyperlink r:id="rId7" w:history="1">
-              <w:r>
-                <w:rPr>
-                  <w:rStyle w:val="Hyperlink"/>
-                  <w:highlight w:val="yellow"/>
-                  <w:lang w:val="en-US"/>
-                </w:rPr>
-                <w:t>Publication</w:t>
-              </w:r>
-            </w:hyperlink>
-          </w:p>
-          <w:p>
-            <w:pPr>
-              <w:cnfStyle w:val="000000000000" w:firstRow="0" w:lastRow="0" w:firstColumn="0" w:lastColumn="0" w:oddVBand="0" w:evenVBand="0" w:oddHBand="0" w:evenHBand="0" w:firstRowFirstColumn="0" w:firstRowLastColumn="0" w:lastRowFirstColumn="0" w:lastRowLastColumn="0"/>
-              <w:rPr>
-                <w:highlight w:val="yellow"/>
-                <w:lang w:val="en-US"/>
-              </w:rPr>
-            </w:pPr>
-            <w:hyperlink r:id="rId8" w:history="1">
-              <w:r>
-                <w:rPr>
-                  <w:rStyle w:val="Hyperlink"/>
-                  <w:highlight w:val="yellow"/>
-                  <w:lang w:val="en-US"/>
-                </w:rPr>
-                <w:t>Dataset</w:t>
-              </w:r>
-            </w:hyperlink>
-          </w:p>
-        </w:tc>
-        <w:tc>
-          <w:tcPr>
-            <w:tcW w:w="2266" w:type="dxa"/>
-          </w:tcPr>
-          <w:p>
-            <w:pPr>
-              <w:cnfStyle w:val="000000000000" w:firstRow="0" w:lastRow="0" w:firstColumn="0" w:lastColumn="0" w:oddVBand="0" w:evenVBand="0" w:oddHBand="0" w:evenHBand="0" w:firstRowFirstColumn="0" w:firstRowLastColumn="0" w:lastRowFirstColumn="0" w:lastRowLastColumn="0"/>
-              <w:rPr>
-                <w:highlight w:val="yellow"/>
-                <w:lang w:val="en-US"/>
-              </w:rPr>
-            </w:pPr>
-            <w:r>
-              <w:rPr>
-                <w:highlight w:val="yellow"/>
-                <w:lang w:val="en-US"/>
-              </w:rPr>
-              <w:t>3’977</w:t>
-            </w:r>
-          </w:p>
-        </w:tc>
-        <w:tc>
-          <w:tcPr>
-            <w:tcW w:w="2266" w:type="dxa"/>
-          </w:tcPr>
-          <w:p>
-            <w:pPr>
-              <w:cnfStyle w:val="000000000000" w:firstRow="0" w:lastRow="0" w:firstColumn="0" w:lastColumn="0" w:oddVBand="0" w:evenVBand="0" w:oddHBand="0" w:evenHBand="0" w:firstRowFirstColumn="0" w:firstRowLastColumn="0" w:lastRowFirstColumn="0" w:lastRowLastColumn="0"/>
-              <w:rPr>
-                <w:highlight w:val="yellow"/>
-                <w:lang w:val="en-US"/>
-              </w:rPr>
-            </w:pPr>
-            <w:r>
-              <w:rPr>
-                <w:highlight w:val="yellow"/>
-                <w:lang w:val="en-US"/>
-              </w:rPr>
-              <w:t>Binary (misogyny / not), 5 categories (stereotype, dominance, derailing, sexual harassment, discredit), target of misogyny (active or passive)</w:t>
-            </w:r>
-          </w:p>
-        </w:tc>
-      </w:tr>
-      <w:tr>
-        <w:tc>
-          <w:tcPr>
-            <w:cnfStyle w:val="001000000000" w:firstRow="0" w:lastRow="0" w:firstColumn="1" w:lastColumn="0" w:oddVBand="0" w:evenVBand="0" w:oddHBand="0" w:evenHBand="0" w:firstRowFirstColumn="0" w:firstRowLastColumn="0" w:lastRowFirstColumn="0" w:lastRowLastColumn="0"/>
-            <w:tcW w:w="2265" w:type="dxa"/>
-          </w:tcPr>
-          <w:p>
-            <w:pPr>
-              <w:rPr>
-                <w:b w:val="0"/>
-                <w:bCs w:val="0"/>
-                <w:highlight w:val="yellow"/>
-                <w:lang w:val="en-US"/>
-              </w:rPr>
-            </w:pPr>
-            <w:r>
-              <w:rPr>
-                <w:b w:val="0"/>
-                <w:bCs w:val="0"/>
-                <w:highlight w:val="yellow"/>
-                <w:lang w:val="en-US"/>
-              </w:rPr>
-              <w:t xml:space="preserve">CONAN – Counter Narratives </w:t>
-            </w:r>
-            <w:r>
-              <w:rPr>
-                <w:b w:val="0"/>
-                <w:bCs w:val="0"/>
-                <w:highlight w:val="yellow"/>
-                <w:lang w:val="en-US"/>
-              </w:rPr>
-              <w:t xml:space="preserve">through </w:t>
-            </w:r>
-            <w:proofErr w:type="spellStart"/>
-            <w:r>
-              <w:rPr>
-                <w:b w:val="0"/>
-                <w:bCs w:val="0"/>
-                <w:highlight w:val="yellow"/>
-                <w:lang w:val="en-US"/>
-              </w:rPr>
-              <w:t>Nichesourcing</w:t>
-            </w:r>
-            <w:proofErr w:type="spellEnd"/>
-            <w:r>
-              <w:rPr>
-                <w:b w:val="0"/>
-                <w:bCs w:val="0"/>
-                <w:highlight w:val="yellow"/>
-                <w:lang w:val="en-US"/>
-              </w:rPr>
-              <w:t>: a Multilingual Dataset of Responses to Fight</w:t>
-            </w:r>
-            <w:r>
-              <w:rPr>
-                <w:b w:val="0"/>
-                <w:bCs w:val="0"/>
-                <w:highlight w:val="yellow"/>
-                <w:lang w:val="en-US"/>
-              </w:rPr>
-              <w:t xml:space="preserve"> Online Hate Speech</w:t>
-            </w:r>
-          </w:p>
-        </w:tc>
-        <w:tc>
-          <w:tcPr>
-            <w:tcW w:w="2265" w:type="dxa"/>
-          </w:tcPr>
-          <w:p>
-            <w:pPr>
-              <w:cnfStyle w:val="000000000000" w:firstRow="0" w:lastRow="0" w:firstColumn="0" w:lastColumn="0" w:oddVBand="0" w:evenVBand="0" w:oddHBand="0" w:evenHBand="0" w:firstRowFirstColumn="0" w:firstRowLastColumn="0" w:lastRowFirstColumn="0" w:lastRowLastColumn="0"/>
-              <w:rPr>
-                <w:highlight w:val="yellow"/>
-                <w:lang w:val="en-US"/>
-              </w:rPr>
-            </w:pPr>
-            <w:hyperlink r:id="rId9" w:history="1">
-              <w:r>
-                <w:rPr>
-                  <w:rStyle w:val="Hyperlink"/>
-                  <w:highlight w:val="yellow"/>
-                  <w:lang w:val="en-US"/>
-                </w:rPr>
-                <w:t>Publication</w:t>
-              </w:r>
-            </w:hyperlink>
-          </w:p>
-          <w:p>
-            <w:pPr>
-              <w:cnfStyle w:val="000000000000" w:firstRow="0" w:lastRow="0" w:firstColumn="0" w:lastColumn="0" w:oddVBand="0" w:evenVBand="0" w:oddHBand="0" w:evenHBand="0" w:firstRowFirstColumn="0" w:firstRowLastColumn="0" w:lastRowFirstColumn="0" w:lastRowLastColumn="0"/>
-              <w:rPr>
-                <w:highlight w:val="yellow"/>
-                <w:lang w:val="en-US"/>
-              </w:rPr>
-            </w:pPr>
-            <w:hyperlink r:id="rId10" w:history="1">
-              <w:r>
-                <w:rPr>
-                  <w:rStyle w:val="Hyperlink"/>
-                  <w:highlight w:val="yellow"/>
-                  <w:lang w:val="en-US"/>
-                </w:rPr>
-                <w:t>Dataset</w:t>
-              </w:r>
-            </w:hyperlink>
-          </w:p>
-        </w:tc>
-        <w:tc>
-          <w:tcPr>
-            <w:tcW w:w="2266" w:type="dxa"/>
-          </w:tcPr>
-          <w:p>
-            <w:pPr>
-              <w:cnfStyle w:val="000000000000" w:firstRow="0" w:lastRow="0" w:firstColumn="0" w:lastColumn="0" w:oddVBand="0" w:evenVBand="0" w:oddHBand="0" w:evenHBand="0" w:firstRowFirstColumn="0" w:firstRowLastColumn="0" w:lastRowFirstColumn="0" w:lastRowLastColumn="0"/>
-              <w:rPr>
-                <w:highlight w:val="yellow"/>
-                <w:lang w:val="en-US"/>
-              </w:rPr>
-            </w:pPr>
-            <w:r>
-              <w:rPr>
-                <w:highlight w:val="yellow"/>
-                <w:lang w:val="en-US"/>
-              </w:rPr>
-              <w:t>1’288 (possibly more in total)</w:t>
-            </w:r>
-          </w:p>
-        </w:tc>
-        <w:tc>
-          <w:tcPr>
-            <w:tcW w:w="2266" w:type="dxa"/>
-          </w:tcPr>
-          <w:p>
-            <w:pPr>
-              <w:cnfStyle w:val="000000000000" w:firstRow="0" w:lastRow="0" w:firstColumn="0" w:lastColumn="0" w:oddVBand="0" w:evenVBand="0" w:oddHBand="0" w:evenHBand="0" w:firstRowFirstColumn="0" w:firstRowLastColumn="0" w:lastRowFirstColumn="0" w:lastRowLastColumn="0"/>
-              <w:rPr>
-                <w:highlight w:val="yellow"/>
-                <w:lang w:val="en-US"/>
-              </w:rPr>
-            </w:pPr>
-            <w:r>
-              <w:rPr>
-                <w:highlight w:val="yellow"/>
-                <w:lang w:val="en-US"/>
-              </w:rPr>
-              <w:t xml:space="preserve">Binary (Islamophobic / not), multi-topic (Culture, Economics, Crimes, </w:t>
-            </w:r>
-            <w:proofErr w:type="spellStart"/>
-            <w:r>
-              <w:rPr>
-                <w:highlight w:val="yellow"/>
-                <w:lang w:val="en-US"/>
-              </w:rPr>
-              <w:t>Rapism</w:t>
-            </w:r>
-            <w:proofErr w:type="spellEnd"/>
-            <w:r>
-              <w:rPr>
-                <w:highlight w:val="yellow"/>
-                <w:lang w:val="en-US"/>
-              </w:rPr>
-              <w:t>, Terrorism, Women Oppression, History, Other/generic)</w:t>
-            </w:r>
-          </w:p>
-        </w:tc>
-      </w:tr>
-      <w:tr>
-        <w:tc>
-          <w:tcPr>
-            <w:cnfStyle w:val="001000000000" w:firstRow="0" w:lastRow="0" w:firstColumn="1" w:lastColumn="0" w:oddVBand="0" w:evenVBand="0" w:oddHBand="0" w:evenHBand="0" w:firstRowFirstColumn="0" w:firstRowLastColumn="0" w:lastRowFirstColumn="0" w:lastRowLastColumn="0"/>
-            <w:tcW w:w="2265" w:type="dxa"/>
-          </w:tcPr>
-          <w:p>
-            <w:pPr>
-              <w:rPr>
-                <w:b w:val="0"/>
-                <w:bCs w:val="0"/>
-                <w:highlight w:val="yellow"/>
-                <w:lang w:val="en-US"/>
-              </w:rPr>
-            </w:pPr>
-            <w:r>
-              <w:rPr>
-                <w:b w:val="0"/>
-                <w:bCs w:val="0"/>
-                <w:highlight w:val="yellow"/>
-                <w:lang w:val="en-US"/>
-              </w:rPr>
-              <w:t>Multilin</w:t>
-            </w:r>
-            <w:r>
-              <w:rPr>
-                <w:b w:val="0"/>
-                <w:bCs w:val="0"/>
-                <w:highlight w:val="yellow"/>
-                <w:lang w:val="en-US"/>
-              </w:rPr>
-              <w:t>gual and Multi-Aspect Hate Speech Analysis</w:t>
-            </w:r>
-          </w:p>
-        </w:tc>
-        <w:tc>
-          <w:tcPr>
-            <w:tcW w:w="2265" w:type="dxa"/>
-          </w:tcPr>
-          <w:p>
-            <w:pPr>
-              <w:cnfStyle w:val="000000000000" w:firstRow="0" w:lastRow="0" w:firstColumn="0" w:lastColumn="0" w:oddVBand="0" w:evenVBand="0" w:oddHBand="0" w:evenHBand="0" w:firstRowFirstColumn="0" w:firstRowLastColumn="0" w:lastRowFirstColumn="0" w:lastRowLastColumn="0"/>
-              <w:rPr>
-                <w:highlight w:val="yellow"/>
-                <w:lang w:val="en-US"/>
-              </w:rPr>
-            </w:pPr>
-            <w:hyperlink r:id="rId11" w:history="1">
-              <w:r>
-                <w:rPr>
-                  <w:rStyle w:val="Hyperlink"/>
-                  <w:highlight w:val="yellow"/>
-                  <w:lang w:val="en-US"/>
-                </w:rPr>
-                <w:t>Publication</w:t>
-              </w:r>
-            </w:hyperlink>
-          </w:p>
-          <w:p>
-            <w:pPr>
-              <w:cnfStyle w:val="000000000000" w:firstRow="0" w:lastRow="0" w:firstColumn="0" w:lastColumn="0" w:oddVBand="0" w:evenVBand="0" w:oddHBand="0" w:evenHBand="0" w:firstRowFirstColumn="0" w:firstRowLastColumn="0" w:lastRowFirstColumn="0" w:lastRowLastColumn="0"/>
-              <w:rPr>
-                <w:highlight w:val="yellow"/>
-                <w:lang w:val="en-US"/>
-              </w:rPr>
-            </w:pPr>
-            <w:hyperlink r:id="rId12" w:history="1">
-              <w:r>
-                <w:rPr>
-                  <w:rStyle w:val="Hyperlink"/>
-                  <w:highlight w:val="yellow"/>
-                  <w:lang w:val="en-US"/>
-                </w:rPr>
-                <w:t>Dataset</w:t>
-              </w:r>
-            </w:hyperlink>
-          </w:p>
-        </w:tc>
-        <w:tc>
-          <w:tcPr>
-            <w:tcW w:w="2266" w:type="dxa"/>
-          </w:tcPr>
-          <w:p>
-            <w:pPr>
-              <w:cnfStyle w:val="000000000000" w:firstRow="0" w:lastRow="0" w:firstColumn="0" w:lastColumn="0" w:oddVBand="0" w:evenVBand="0" w:oddHBand="0" w:evenHBand="0" w:firstRowFirstColumn="0" w:firstRowLastColumn="0" w:lastRowFirstColumn="0" w:lastRowLastColumn="0"/>
-              <w:rPr>
-                <w:highlight w:val="yellow"/>
-                <w:lang w:val="en-US"/>
-              </w:rPr>
-            </w:pPr>
-            <w:r>
-              <w:rPr>
-                <w:highlight w:val="yellow"/>
-                <w:lang w:val="en-US"/>
-              </w:rPr>
-              <w:t>5’647</w:t>
-            </w:r>
-          </w:p>
-        </w:tc>
-        <w:tc>
-          <w:tcPr>
-            <w:tcW w:w="2266" w:type="dxa"/>
-          </w:tcPr>
-          <w:p>
-            <w:pPr>
-              <w:cnfStyle w:val="000000000000" w:firstRow="0" w:lastRow="0" w:firstColumn="0" w:lastColumn="0" w:oddVBand="0" w:evenVBand="0" w:oddHBand="0" w:evenHBand="0" w:firstRowFirstColumn="0" w:firstRowLastColumn="0" w:lastRowFirstColumn="0" w:lastRowLastColumn="0"/>
-              <w:rPr>
-                <w:highlight w:val="yellow"/>
-                <w:lang w:val="en-US"/>
-              </w:rPr>
-            </w:pPr>
-            <w:r>
-              <w:rPr>
-                <w:highlight w:val="yellow"/>
-                <w:lang w:val="en-US"/>
-              </w:rPr>
-              <w:t>Detailed taxonomy with cross-cutting attributes: Hostility, Directness, Target attribute and Target group.</w:t>
-            </w:r>
-          </w:p>
-        </w:tc>
-      </w:tr>
-      <w:tr>
-        <w:tc>
-          <w:tcPr>
-            <w:cnfStyle w:val="001000000000" w:firstRow="0" w:lastRow="0" w:firstColumn="1" w:lastColumn="0" w:oddVBand="0" w:evenVBand="0" w:oddHBand="0" w:evenHBand="0" w:firstRowFirstColumn="0" w:firstRowLastColumn="0" w:lastRowFirstColumn="0" w:lastRowLastColumn="0"/>
-            <w:tcW w:w="2265" w:type="dxa"/>
-          </w:tcPr>
-          <w:p>
-            <w:pPr>
-              <w:rPr>
-                <w:b w:val="0"/>
-                <w:bCs w:val="0"/>
-                <w:highlight w:val="green"/>
-                <w:lang w:val="en-US"/>
-              </w:rPr>
-            </w:pPr>
-            <w:proofErr w:type="spellStart"/>
-            <w:r>
-              <w:rPr>
-                <w:b w:val="0"/>
-                <w:bCs w:val="0"/>
-                <w:highlight w:val="green"/>
-                <w:lang w:val="en-US"/>
-              </w:rPr>
-              <w:t>ToxiGen</w:t>
-            </w:r>
-            <w:proofErr w:type="spellEnd"/>
-            <w:r>
-              <w:rPr>
-                <w:b w:val="0"/>
-                <w:bCs w:val="0"/>
-                <w:highlight w:val="green"/>
-                <w:lang w:val="en-US"/>
-              </w:rPr>
-              <w:t>: A Large-Scale Machine-Generated Dataset for Adversarial and Implicit Hate Speech Detection</w:t>
-            </w:r>
-          </w:p>
-        </w:tc>
-        <w:tc>
-          <w:tcPr>
-            <w:tcW w:w="2265" w:type="dxa"/>
-          </w:tcPr>
-          <w:p>
-            <w:pPr>
-              <w:cnfStyle w:val="000000000000" w:firstRow="0" w:lastRow="0" w:firstColumn="0" w:lastColumn="0" w:oddVBand="0" w:evenVBand="0" w:oddHBand="0" w:evenHBand="0" w:firstRowFirstColumn="0" w:firstRowLastColumn="0" w:lastRowFirstColumn="0" w:lastRowLastColumn="0"/>
-              <w:rPr>
-                <w:highlight w:val="green"/>
-                <w:lang w:val="en-US"/>
-              </w:rPr>
-            </w:pPr>
-            <w:hyperlink r:id="rId13" w:history="1">
-              <w:r>
-                <w:rPr>
-                  <w:rStyle w:val="Hyperlink"/>
-                  <w:highlight w:val="green"/>
-                  <w:lang w:val="en-US"/>
-                </w:rPr>
-                <w:t>Publication</w:t>
-              </w:r>
-            </w:hyperlink>
-          </w:p>
-          <w:p>
-            <w:pPr>
-              <w:cnfStyle w:val="000000000000" w:firstRow="0" w:lastRow="0" w:firstColumn="0" w:lastColumn="0" w:oddVBand="0" w:evenVBand="0" w:oddHBand="0" w:evenHBand="0" w:firstRowFirstColumn="0" w:firstRowLastColumn="0" w:lastRowFirstColumn="0" w:lastRowLastColumn="0"/>
-              <w:rPr>
-                <w:highlight w:val="green"/>
-                <w:lang w:val="en-US"/>
-              </w:rPr>
-            </w:pPr>
-            <w:hyperlink r:id="rId14" w:history="1">
-              <w:r>
-                <w:rPr>
-                  <w:rStyle w:val="Hyperlink"/>
-                  <w:highlight w:val="green"/>
-                  <w:lang w:val="en-US"/>
-                </w:rPr>
-                <w:t>Dataset</w:t>
-              </w:r>
-            </w:hyperlink>
-          </w:p>
-        </w:tc>
-        <w:tc>
-          <w:tcPr>
-            <w:tcW w:w="2266" w:type="dxa"/>
-          </w:tcPr>
-          <w:p>
-            <w:pPr>
-              <w:cnfStyle w:val="000000000000" w:firstRow="0" w:lastRow="0" w:firstColumn="0" w:lastColumn="0" w:oddVBand="0" w:evenVBand="0" w:oddHBand="0" w:evenHBand="0" w:firstRowFirstColumn="0" w:firstRowLastColumn="0" w:lastRowFirstColumn="0" w:lastRowLastColumn="0"/>
-              <w:rPr>
-                <w:highlight w:val="green"/>
-                <w:lang w:val="en-US"/>
-              </w:rPr>
-            </w:pPr>
-            <w:r>
-              <w:rPr>
-                <w:highlight w:val="green"/>
-                <w:lang w:val="en-US"/>
-              </w:rPr>
-              <w:t>-</w:t>
-            </w:r>
-          </w:p>
-        </w:tc>
-        <w:tc>
-          <w:tcPr>
-            <w:tcW w:w="2266" w:type="dxa"/>
-          </w:tcPr>
-          <w:p>
-            <w:pPr>
-              <w:cnfStyle w:val="000000000000" w:firstRow="0" w:lastRow="0" w:firstColumn="0" w:lastColumn="0" w:oddVBand="0" w:evenVBand="0" w:oddHBand="0" w:evenHBand="0" w:firstRowFirstColumn="0" w:firstRowLastColumn="0" w:lastRowFirstColumn="0" w:lastRowLastColumn="0"/>
-              <w:rPr>
-                <w:highlight w:val="green"/>
-                <w:lang w:val="en-US"/>
-              </w:rPr>
-            </w:pPr>
-            <w:r>
-              <w:rPr>
-                <w:highlight w:val="green"/>
-                <w:lang w:val="en-US"/>
-              </w:rPr>
-              <w:t>Adversarial Training on Hate Speech examples.</w:t>
-            </w:r>
-          </w:p>
-        </w:tc>
-      </w:tr>
-    </w:tbl>
-    <w:p>
-      <w:pPr>
-        <w:rPr>
-          <w:rFonts w:ascii="Calibri" w:hAnsi="Calibri" w:cs="Calibri"/>
-          <w:i/>
-          <w:iCs/>
-          <w:sz w:val="32"/>
-          <w:szCs w:val="32"/>
-          <w:u w:val="single"/>
-          <w:lang w:val="en-US"/>
-        </w:rPr>
-      </w:pPr>
-      <w:r>
-        <w:rPr>
-          <w:rFonts w:ascii="Calibri" w:hAnsi="Calibri" w:cs="Calibri"/>
-          <w:i/>
-          <w:iCs/>
-          <w:sz w:val="32"/>
-          <w:szCs w:val="32"/>
-          <w:u w:val="single"/>
-          <w:lang w:val="en-US"/>
-        </w:rPr>
-        <w:br w:type="page"/>
-      </w:r>
-      <w:r>
-        <w:rPr>
-          <w:rFonts w:ascii="Calibri" w:hAnsi="Calibri" w:cs="Calibri"/>
-          <w:i/>
-          <w:iCs/>
-          <w:sz w:val="32"/>
-          <w:szCs w:val="32"/>
-          <w:u w:val="single"/>
-          <w:lang w:val="en-US"/>
-        </w:rPr>
-        <w:lastRenderedPageBreak/>
-        <w:t>French (Training Data for Finetuning)</w:t>
-      </w:r>
-    </w:p>
-    <w:tbl>
-      <w:tblPr>
-        <w:tblStyle w:val="Gitternetztabelle1hell"/>
-        <w:tblW w:w="0" w:type="auto"/>
-        <w:tblLook w:val="04A0" w:firstRow="1" w:lastRow="0" w:firstColumn="1" w:lastColumn="0" w:noHBand="0" w:noVBand="1"/>
-      </w:tblPr>
-      <w:tblGrid>
-        <w:gridCol w:w="2265"/>
-        <w:gridCol w:w="2265"/>
-        <w:gridCol w:w="2266"/>
-        <w:gridCol w:w="2266"/>
-      </w:tblGrid>
-      <w:tr>
-        <w:trPr>
-          <w:cnfStyle w:val="100000000000" w:firstRow="1" w:lastRow="0" w:firstColumn="0" w:lastColumn="0" w:oddVBand="0" w:evenVBand="0" w:oddHBand="0" w:evenHBand="0" w:firstRowFirstColumn="0" w:firstRowLastColumn="0" w:lastRowFirstColumn="0" w:lastRowLastColumn="0"/>
-        </w:trPr>
-        <w:tc>
-          <w:tcPr>
-            <w:cnfStyle w:val="001000000000" w:firstRow="0" w:lastRow="0" w:firstColumn="1" w:lastColumn="0" w:oddVBand="0" w:evenVBand="0" w:oddHBand="0" w:evenHBand="0" w:firstRowFirstColumn="0" w:firstRowLastColumn="0" w:lastRowFirstColumn="0" w:lastRowLastColumn="0"/>
-            <w:tcW w:w="2265" w:type="dxa"/>
-          </w:tcPr>
-          <w:p>
-            <w:pPr>
-              <w:rPr>
-                <w:lang w:val="en-US"/>
-              </w:rPr>
-            </w:pPr>
-            <w:r>
-              <w:rPr>
-                <w:lang w:val="en-US"/>
-              </w:rPr>
-              <w:t>Name</w:t>
-            </w:r>
-          </w:p>
-        </w:tc>
-        <w:tc>
-          <w:tcPr>
-            <w:tcW w:w="2265" w:type="dxa"/>
-          </w:tcPr>
-          <w:p>
-            <w:pPr>
-              <w:cnfStyle w:val="100000000000" w:firstRow="1" w:lastRow="0" w:firstColumn="0" w:lastColumn="0" w:oddVBand="0" w:evenVBand="0" w:oddHBand="0" w:evenHBand="0" w:firstRowFirstColumn="0" w:firstRowLastColumn="0" w:lastRowFirstColumn="0" w:lastRowLastColumn="0"/>
-              <w:rPr>
-                <w:lang w:val="en-US"/>
-              </w:rPr>
-            </w:pPr>
-            <w:r>
-              <w:rPr>
-                <w:lang w:val="en-US"/>
-              </w:rPr>
-              <w:t>Link</w:t>
-            </w:r>
-          </w:p>
-        </w:tc>
-        <w:tc>
-          <w:tcPr>
-            <w:tcW w:w="2266" w:type="dxa"/>
-          </w:tcPr>
-          <w:p>
-            <w:pPr>
-              <w:cnfStyle w:val="100000000000" w:firstRow="1" w:lastRow="0" w:firstColumn="0" w:lastColumn="0" w:oddVBand="0" w:evenVBand="0" w:oddHBand="0" w:evenHBand="0" w:firstRowFirstColumn="0" w:firstRowLastColumn="0" w:lastRowFirstColumn="0" w:lastRowLastColumn="0"/>
-              <w:rPr>
-                <w:lang w:val="en-US"/>
-              </w:rPr>
-            </w:pPr>
-            <w:r>
-              <w:rPr>
-                <w:lang w:val="en-US"/>
-              </w:rPr>
-              <w:t>Size</w:t>
-            </w:r>
-          </w:p>
-        </w:tc>
-        <w:tc>
-          <w:tcPr>
-            <w:tcW w:w="2266" w:type="dxa"/>
-          </w:tcPr>
-          <w:p>
-            <w:pPr>
-              <w:cnfStyle w:val="100000000000" w:firstRow="1" w:lastRow="0" w:firstColumn="0" w:lastColumn="0" w:oddVBand="0" w:evenVBand="0" w:oddHBand="0" w:evenHBand="0" w:firstRowFirstColumn="0" w:firstRowLastColumn="0" w:lastRowFirstColumn="0" w:lastRowLastColumn="0"/>
-              <w:rPr>
-                <w:lang w:val="en-US"/>
-              </w:rPr>
-            </w:pPr>
-            <w:r>
-              <w:rPr>
-                <w:lang w:val="en-US"/>
-              </w:rPr>
-              <w:t>Task Description</w:t>
-            </w:r>
-          </w:p>
-        </w:tc>
-      </w:tr>
-      <w:tr>
-        <w:tc>
-          <w:tcPr>
-            <w:cnfStyle w:val="001000000000" w:firstRow="0" w:lastRow="0" w:firstColumn="1" w:lastColumn="0" w:oddVBand="0" w:evenVBand="0" w:oddHBand="0" w:evenHBand="0" w:firstRowFirstColumn="0" w:firstRowLastColumn="0" w:lastRowFirstColumn="0" w:lastRowLastColumn="0"/>
-            <w:tcW w:w="2265" w:type="dxa"/>
-          </w:tcPr>
-          <w:p>
-            <w:pPr>
-              <w:rPr>
-                <w:b w:val="0"/>
-                <w:bCs w:val="0"/>
-                <w:lang w:val="en-US"/>
-              </w:rPr>
-            </w:pPr>
-            <w:r>
-              <w:rPr>
-                <w:b w:val="0"/>
-                <w:bCs w:val="0"/>
-                <w:lang w:val="en-US"/>
-              </w:rPr>
-              <w:t xml:space="preserve">CONAN – Counter Narratives through </w:t>
-            </w:r>
-            <w:proofErr w:type="spellStart"/>
-            <w:r>
-              <w:rPr>
-                <w:b w:val="0"/>
-                <w:bCs w:val="0"/>
-                <w:lang w:val="en-US"/>
-              </w:rPr>
-              <w:t>Nichesourcing</w:t>
-            </w:r>
-            <w:proofErr w:type="spellEnd"/>
-            <w:r>
-              <w:rPr>
-                <w:b w:val="0"/>
-                <w:bCs w:val="0"/>
-                <w:lang w:val="en-US"/>
-              </w:rPr>
-              <w:t>: a Multilingual Dataset of Responses to Fight Online Hate Speech</w:t>
-            </w:r>
-          </w:p>
-        </w:tc>
-        <w:tc>
-          <w:tcPr>
-            <w:tcW w:w="2265" w:type="dxa"/>
-          </w:tcPr>
-          <w:p>
-            <w:pPr>
-              <w:cnfStyle w:val="000000000000" w:firstRow="0" w:lastRow="0" w:firstColumn="0" w:lastColumn="0" w:oddVBand="0" w:evenVBand="0" w:oddHBand="0" w:evenHBand="0" w:firstRowFirstColumn="0" w:firstRowLastColumn="0" w:lastRowFirstColumn="0" w:lastRowLastColumn="0"/>
-              <w:rPr>
-                <w:lang w:val="en-US"/>
-              </w:rPr>
-            </w:pPr>
-            <w:hyperlink r:id="rId15" w:history="1">
               <w:r>
                 <w:rPr>
                   <w:rStyle w:val="Hyperlink"/>
@@ -1180,7 +259,7 @@
                 <w:lang w:val="en-US"/>
               </w:rPr>
             </w:pPr>
-            <w:hyperlink r:id="rId16" w:history="1">
+            <w:hyperlink r:id="rId6" w:history="1">
               <w:r>
                 <w:rPr>
                   <w:rStyle w:val="Hyperlink"/>
@@ -1206,19 +285,7 @@
               <w:rPr>
                 <w:lang w:val="en-US"/>
               </w:rPr>
-              <w:t>1’</w:t>
-            </w:r>
-            <w:r>
-              <w:rPr>
-                <w:lang w:val="en-US"/>
-              </w:rPr>
-              <w:t>719</w:t>
-            </w:r>
-            <w:r>
-              <w:rPr>
-                <w:lang w:val="en-US"/>
-              </w:rPr>
-              <w:t xml:space="preserve"> (possibly more in total)</w:t>
+              <w:t>41’225</w:t>
             </w:r>
           </w:p>
         </w:tc>
@@ -1237,118 +304,7 @@
               <w:rPr>
                 <w:lang w:val="en-US"/>
               </w:rPr>
-              <w:t xml:space="preserve">Binary (Islamophobic / not), multi-topic (Culture, Economics, Crimes, </w:t>
-            </w:r>
-            <w:proofErr w:type="spellStart"/>
-            <w:r>
-              <w:rPr>
-                <w:lang w:val="en-US"/>
-              </w:rPr>
-              <w:t>Rapism</w:t>
-            </w:r>
-            <w:proofErr w:type="spellEnd"/>
-            <w:r>
-              <w:rPr>
-                <w:lang w:val="en-US"/>
-              </w:rPr>
-              <w:t>, Terrorism, Women Oppression, History, Other/generic)</w:t>
-            </w:r>
-          </w:p>
-        </w:tc>
-      </w:tr>
-      <w:tr>
-        <w:tc>
-          <w:tcPr>
-            <w:cnfStyle w:val="001000000000" w:firstRow="0" w:lastRow="0" w:firstColumn="1" w:lastColumn="0" w:oddVBand="0" w:evenVBand="0" w:oddHBand="0" w:evenHBand="0" w:firstRowFirstColumn="0" w:firstRowLastColumn="0" w:lastRowFirstColumn="0" w:lastRowLastColumn="0"/>
-            <w:tcW w:w="2265" w:type="dxa"/>
-          </w:tcPr>
-          <w:p>
-            <w:pPr>
-              <w:rPr>
-                <w:lang w:val="en-US"/>
-              </w:rPr>
-            </w:pPr>
-            <w:r>
-              <w:rPr>
-                <w:b w:val="0"/>
-                <w:bCs w:val="0"/>
-                <w:lang w:val="en-US"/>
-              </w:rPr>
-              <w:t>Multilingual and Multi-Aspect Hate Speech Analysis</w:t>
-            </w:r>
-          </w:p>
-        </w:tc>
-        <w:tc>
-          <w:tcPr>
-            <w:tcW w:w="2265" w:type="dxa"/>
-          </w:tcPr>
-          <w:p>
-            <w:pPr>
-              <w:cnfStyle w:val="000000000000" w:firstRow="0" w:lastRow="0" w:firstColumn="0" w:lastColumn="0" w:oddVBand="0" w:evenVBand="0" w:oddHBand="0" w:evenHBand="0" w:firstRowFirstColumn="0" w:firstRowLastColumn="0" w:lastRowFirstColumn="0" w:lastRowLastColumn="0"/>
-              <w:rPr>
-                <w:lang w:val="en-US"/>
-              </w:rPr>
-            </w:pPr>
-            <w:hyperlink r:id="rId17" w:history="1">
-              <w:r>
-                <w:rPr>
-                  <w:rStyle w:val="Hyperlink"/>
-                  <w:lang w:val="en-US"/>
-                </w:rPr>
-                <w:t>Publication</w:t>
-              </w:r>
-            </w:hyperlink>
-          </w:p>
-          <w:p>
-            <w:pPr>
-              <w:cnfStyle w:val="000000000000" w:firstRow="0" w:lastRow="0" w:firstColumn="0" w:lastColumn="0" w:oddVBand="0" w:evenVBand="0" w:oddHBand="0" w:evenHBand="0" w:firstRowFirstColumn="0" w:firstRowLastColumn="0" w:lastRowFirstColumn="0" w:lastRowLastColumn="0"/>
-            </w:pPr>
-            <w:hyperlink r:id="rId18" w:history="1">
-              <w:r>
-                <w:rPr>
-                  <w:rStyle w:val="Hyperlink"/>
-                  <w:lang w:val="en-US"/>
-                </w:rPr>
-                <w:t>Dataset</w:t>
-              </w:r>
-            </w:hyperlink>
-          </w:p>
-        </w:tc>
-        <w:tc>
-          <w:tcPr>
-            <w:tcW w:w="2266" w:type="dxa"/>
-          </w:tcPr>
-          <w:p>
-            <w:pPr>
-              <w:cnfStyle w:val="000000000000" w:firstRow="0" w:lastRow="0" w:firstColumn="0" w:lastColumn="0" w:oddVBand="0" w:evenVBand="0" w:oddHBand="0" w:evenHBand="0" w:firstRowFirstColumn="0" w:firstRowLastColumn="0" w:lastRowFirstColumn="0" w:lastRowLastColumn="0"/>
-              <w:rPr>
-                <w:lang w:val="en-US"/>
-              </w:rPr>
-            </w:pPr>
-            <w:r>
-              <w:rPr>
-                <w:lang w:val="en-US"/>
-              </w:rPr>
-              <w:t>4’014</w:t>
-            </w:r>
-          </w:p>
-        </w:tc>
-        <w:tc>
-          <w:tcPr>
-            <w:tcW w:w="2266" w:type="dxa"/>
-          </w:tcPr>
-          <w:p>
-            <w:pPr>
-              <w:cnfStyle w:val="000000000000" w:firstRow="0" w:lastRow="0" w:firstColumn="0" w:lastColumn="0" w:oddVBand="0" w:evenVBand="0" w:oddHBand="0" w:evenHBand="0" w:firstRowFirstColumn="0" w:firstRowLastColumn="0" w:lastRowFirstColumn="0" w:lastRowLastColumn="0"/>
-              <w:rPr>
-                <w:lang w:val="en-US"/>
-              </w:rPr>
-            </w:pPr>
-            <w:r>
-              <w:rPr>
-                <w:lang w:val="en-US"/>
-              </w:rPr>
-              <w:t>Detailed taxonomy with cross-cutting attributes: Hostility, Directness, Target attribute and Target group.</w:t>
+              <w:t>Multi-category hate speech detection</w:t>
             </w:r>
           </w:p>
         </w:tc>
@@ -1468,7 +424,7 @@
               <w:rPr>
                 <w:lang w:val="en-US"/>
               </w:rPr>
-              <w:t>Task Description</w:t>
+              <w:t>Remarks</w:t>
             </w:r>
           </w:p>
         </w:tc>
@@ -1493,7 +449,7 @@
                 <w:bCs w:val="0"/>
                 <w:lang w:val="en-US"/>
               </w:rPr>
-              <w:t>Multilingual and Multi-Aspect Hate Speech Analysis</w:t>
+              <w:t xml:space="preserve">Emojis as Anchors to Detect Arabic Offensive Language and Hate Speech </w:t>
             </w:r>
           </w:p>
         </w:tc>
@@ -1508,7 +464,7 @@
                 <w:lang w:val="en-US"/>
               </w:rPr>
             </w:pPr>
-            <w:hyperlink r:id="rId19" w:history="1">
+            <w:hyperlink r:id="rId7" w:history="1">
               <w:r>
                 <w:rPr>
                   <w:rStyle w:val="Hyperlink"/>
@@ -1525,7 +481,7 @@
                 <w:lang w:val="en-US"/>
               </w:rPr>
             </w:pPr>
-            <w:hyperlink r:id="rId20" w:history="1">
+            <w:hyperlink r:id="rId8" w:history="1">
               <w:r>
                 <w:rPr>
                   <w:rStyle w:val="Hyperlink"/>
@@ -1551,7 +507,13 @@
               <w:rPr>
                 <w:lang w:val="en-US"/>
               </w:rPr>
-              <w:t>3’353</w:t>
+              <w:t>~</w:t>
+            </w:r>
+            <w:r>
+              <w:rPr>
+                <w:lang w:val="en-US"/>
+              </w:rPr>
+              <w:t>13’000</w:t>
             </w:r>
           </w:p>
         </w:tc>
@@ -1570,117 +532,21 @@
               <w:rPr>
                 <w:lang w:val="en-US"/>
               </w:rPr>
-              <w:t>Detailed taxonomy with cross-cutting attributes: Hostility, Directness, Target attribute and Target group.</w:t>
-            </w:r>
-          </w:p>
-        </w:tc>
-      </w:tr>
-      <w:tr>
-        <w:tc>
-          <w:tcPr>
-            <w:cnfStyle w:val="001000000000" w:firstRow="0" w:lastRow="0" w:firstColumn="1" w:lastColumn="0" w:oddVBand="0" w:evenVBand="0" w:oddHBand="0" w:evenHBand="0" w:firstRowFirstColumn="0" w:firstRowLastColumn="0" w:lastRowFirstColumn="0" w:lastRowLastColumn="0"/>
-            <w:tcW w:w="2265" w:type="dxa"/>
-          </w:tcPr>
-          <w:p>
-            <w:pPr>
-              <w:rPr>
-                <w:b w:val="0"/>
-                <w:bCs w:val="0"/>
-                <w:lang w:val="en-US"/>
-              </w:rPr>
-            </w:pPr>
-            <w:r>
-              <w:rPr>
-                <w:b w:val="0"/>
-                <w:bCs w:val="0"/>
-                <w:lang w:val="en-US"/>
-              </w:rPr>
-              <w:t>L-HSAB: A Levantine Twitter Dataset for Hate Speech</w:t>
+              <w:t xml:space="preserve">This dataset is taken as a reference to embed cultural sensitivity as suggested in the paper </w:t>
             </w:r>
             <w:r>
               <w:rPr>
-                <w:b w:val="0"/>
-                <w:bCs w:val="0"/>
-                <w:lang w:val="en-US"/>
-              </w:rPr>
-              <w:t xml:space="preserve"> and Abusive Language</w:t>
+                <w:b/>
+                <w:bCs/>
+                <w:lang w:val="en-US"/>
+              </w:rPr>
+              <w:t>“Hate Speech Classifiers are Culturally Insensitive”</w:t>
             </w:r>
-          </w:p>
-        </w:tc>
-        <w:tc>
-          <w:tcPr>
-            <w:tcW w:w="2265" w:type="dxa"/>
-          </w:tcPr>
-          <w:p>
-            <w:pPr>
-              <w:cnfStyle w:val="000000000000" w:firstRow="0" w:lastRow="0" w:firstColumn="0" w:lastColumn="0" w:oddVBand="0" w:evenVBand="0" w:oddHBand="0" w:evenHBand="0" w:firstRowFirstColumn="0" w:firstRowLastColumn="0" w:lastRowFirstColumn="0" w:lastRowLastColumn="0"/>
-              <w:rPr>
-                <w:lang w:val="en-US"/>
-              </w:rPr>
-            </w:pPr>
-            <w:hyperlink r:id="rId21" w:history="1">
-              <w:r>
-                <w:rPr>
-                  <w:rStyle w:val="Hyperlink"/>
-                  <w:lang w:val="en-US"/>
-                </w:rPr>
-                <w:t>Publication</w:t>
-              </w:r>
-            </w:hyperlink>
-          </w:p>
-          <w:p>
-            <w:pPr>
-              <w:cnfStyle w:val="000000000000" w:firstRow="0" w:lastRow="0" w:firstColumn="0" w:lastColumn="0" w:oddVBand="0" w:evenVBand="0" w:oddHBand="0" w:evenHBand="0" w:firstRowFirstColumn="0" w:firstRowLastColumn="0" w:lastRowFirstColumn="0" w:lastRowLastColumn="0"/>
-              <w:rPr>
-                <w:lang w:val="en-US"/>
-              </w:rPr>
-            </w:pPr>
-            <w:hyperlink r:id="rId22" w:history="1">
-              <w:r>
-                <w:rPr>
-                  <w:rStyle w:val="Hyperlink"/>
-                  <w:lang w:val="en-US"/>
-                </w:rPr>
-                <w:t>Dataset</w:t>
-              </w:r>
-            </w:hyperlink>
-          </w:p>
-        </w:tc>
-        <w:tc>
-          <w:tcPr>
-            <w:tcW w:w="2266" w:type="dxa"/>
-          </w:tcPr>
-          <w:p>
-            <w:pPr>
-              <w:cnfStyle w:val="000000000000" w:firstRow="0" w:lastRow="0" w:firstColumn="0" w:lastColumn="0" w:oddVBand="0" w:evenVBand="0" w:oddHBand="0" w:evenHBand="0" w:firstRowFirstColumn="0" w:firstRowLastColumn="0" w:lastRowFirstColumn="0" w:lastRowLastColumn="0"/>
-              <w:rPr>
-                <w:lang w:val="en-US"/>
-              </w:rPr>
-            </w:pPr>
             <w:r>
               <w:rPr>
                 <w:lang w:val="en-US"/>
               </w:rPr>
-              <w:t>5’846</w:t>
-            </w:r>
-          </w:p>
-        </w:tc>
-        <w:tc>
-          <w:tcPr>
-            <w:tcW w:w="2266" w:type="dxa"/>
-          </w:tcPr>
-          <w:p>
-            <w:pPr>
-              <w:cnfStyle w:val="000000000000" w:firstRow="0" w:lastRow="0" w:firstColumn="0" w:lastColumn="0" w:oddVBand="0" w:evenVBand="0" w:oddHBand="0" w:evenHBand="0" w:firstRowFirstColumn="0" w:firstRowLastColumn="0" w:lastRowFirstColumn="0" w:lastRowLastColumn="0"/>
-              <w:rPr>
-                <w:lang w:val="en-US"/>
-              </w:rPr>
-            </w:pPr>
-            <w:r>
-              <w:rPr>
-                <w:lang w:val="en-US"/>
-              </w:rPr>
-              <w:t>Ternary (Hate, Abusive, Normal)</w:t>
+              <w:t xml:space="preserve"> </w:t>
             </w:r>
           </w:p>
         </w:tc>
@@ -1690,238 +556,7 @@
       <w:pPr>
         <w:jc w:val="both"/>
         <w:rPr>
-          <w:rFonts w:ascii="Calibri" w:hAnsi="Calibri" w:cs="Calibri"/>
-          <w:i/>
-          <w:iCs/>
-          <w:sz w:val="32"/>
-          <w:szCs w:val="32"/>
-          <w:u w:val="single"/>
-          <w:lang w:val="en-US"/>
-        </w:rPr>
-      </w:pPr>
-      <w:r>
-        <w:rPr>
-          <w:rFonts w:ascii="Calibri" w:hAnsi="Calibri" w:cs="Calibri"/>
-          <w:i/>
-          <w:iCs/>
-          <w:sz w:val="32"/>
-          <w:szCs w:val="32"/>
-          <w:u w:val="single"/>
-          <w:lang w:val="en-US"/>
-        </w:rPr>
-        <w:t>German (Training Data for Finetuning)</w:t>
-      </w:r>
-    </w:p>
-    <w:tbl>
-      <w:tblPr>
-        <w:tblStyle w:val="Gitternetztabelle1hell"/>
-        <w:tblW w:w="0" w:type="auto"/>
-        <w:tblLook w:val="04A0" w:firstRow="1" w:lastRow="0" w:firstColumn="1" w:lastColumn="0" w:noHBand="0" w:noVBand="1"/>
-      </w:tblPr>
-      <w:tblGrid>
-        <w:gridCol w:w="2265"/>
-        <w:gridCol w:w="2265"/>
-        <w:gridCol w:w="2266"/>
-        <w:gridCol w:w="2266"/>
-      </w:tblGrid>
-      <w:tr>
-        <w:trPr>
-          <w:cnfStyle w:val="100000000000" w:firstRow="1" w:lastRow="0" w:firstColumn="0" w:lastColumn="0" w:oddVBand="0" w:evenVBand="0" w:oddHBand="0" w:evenHBand="0" w:firstRowFirstColumn="0" w:firstRowLastColumn="0" w:lastRowFirstColumn="0" w:lastRowLastColumn="0"/>
-        </w:trPr>
-        <w:tc>
-          <w:tcPr>
-            <w:cnfStyle w:val="001000000000" w:firstRow="0" w:lastRow="0" w:firstColumn="1" w:lastColumn="0" w:oddVBand="0" w:evenVBand="0" w:oddHBand="0" w:evenHBand="0" w:firstRowFirstColumn="0" w:firstRowLastColumn="0" w:lastRowFirstColumn="0" w:lastRowLastColumn="0"/>
-            <w:tcW w:w="2265" w:type="dxa"/>
-          </w:tcPr>
-          <w:p>
-            <w:pPr>
-              <w:rPr>
-                <w:lang w:val="en-US"/>
-              </w:rPr>
-            </w:pPr>
-            <w:r>
-              <w:rPr>
-                <w:lang w:val="en-US"/>
-              </w:rPr>
-              <w:t>Name</w:t>
-            </w:r>
-          </w:p>
-        </w:tc>
-        <w:tc>
-          <w:tcPr>
-            <w:tcW w:w="2265" w:type="dxa"/>
-          </w:tcPr>
-          <w:p>
-            <w:pPr>
-              <w:cnfStyle w:val="100000000000" w:firstRow="1" w:lastRow="0" w:firstColumn="0" w:lastColumn="0" w:oddVBand="0" w:evenVBand="0" w:oddHBand="0" w:evenHBand="0" w:firstRowFirstColumn="0" w:firstRowLastColumn="0" w:lastRowFirstColumn="0" w:lastRowLastColumn="0"/>
-              <w:rPr>
-                <w:lang w:val="en-US"/>
-              </w:rPr>
-            </w:pPr>
-            <w:r>
-              <w:rPr>
-                <w:lang w:val="en-US"/>
-              </w:rPr>
-              <w:t>Link</w:t>
-            </w:r>
-          </w:p>
-        </w:tc>
-        <w:tc>
-          <w:tcPr>
-            <w:tcW w:w="2266" w:type="dxa"/>
-          </w:tcPr>
-          <w:p>
-            <w:pPr>
-              <w:cnfStyle w:val="100000000000" w:firstRow="1" w:lastRow="0" w:firstColumn="0" w:lastColumn="0" w:oddVBand="0" w:evenVBand="0" w:oddHBand="0" w:evenHBand="0" w:firstRowFirstColumn="0" w:firstRowLastColumn="0" w:lastRowFirstColumn="0" w:lastRowLastColumn="0"/>
-              <w:rPr>
-                <w:lang w:val="en-US"/>
-              </w:rPr>
-            </w:pPr>
-            <w:r>
-              <w:rPr>
-                <w:lang w:val="en-US"/>
-              </w:rPr>
-              <w:t>Size</w:t>
-            </w:r>
-          </w:p>
-        </w:tc>
-        <w:tc>
-          <w:tcPr>
-            <w:tcW w:w="2266" w:type="dxa"/>
-          </w:tcPr>
-          <w:p>
-            <w:pPr>
-              <w:cnfStyle w:val="100000000000" w:firstRow="1" w:lastRow="0" w:firstColumn="0" w:lastColumn="0" w:oddVBand="0" w:evenVBand="0" w:oddHBand="0" w:evenHBand="0" w:firstRowFirstColumn="0" w:firstRowLastColumn="0" w:lastRowFirstColumn="0" w:lastRowLastColumn="0"/>
-              <w:rPr>
-                <w:lang w:val="en-US"/>
-              </w:rPr>
-            </w:pPr>
-            <w:r>
-              <w:rPr>
-                <w:lang w:val="en-US"/>
-              </w:rPr>
-              <w:t>Task Description</w:t>
-            </w:r>
-          </w:p>
-        </w:tc>
-      </w:tr>
-      <w:tr>
-        <w:tc>
-          <w:tcPr>
-            <w:cnfStyle w:val="001000000000" w:firstRow="0" w:lastRow="0" w:firstColumn="1" w:lastColumn="0" w:oddVBand="0" w:evenVBand="0" w:oddHBand="0" w:evenHBand="0" w:firstRowFirstColumn="0" w:firstRowLastColumn="0" w:lastRowFirstColumn="0" w:lastRowLastColumn="0"/>
-            <w:tcW w:w="2265" w:type="dxa"/>
-          </w:tcPr>
-          <w:p>
-            <w:pPr>
-              <w:rPr>
-                <w:b w:val="0"/>
-                <w:bCs w:val="0"/>
-                <w:lang w:val="en-US"/>
-              </w:rPr>
-            </w:pPr>
-            <w:r>
-              <w:rPr>
-                <w:b w:val="0"/>
-                <w:bCs w:val="0"/>
-                <w:lang w:val="en-US"/>
-              </w:rPr>
-              <w:t>RP-Mod &amp; RP-Crowd</w:t>
-            </w:r>
-            <w:r>
-              <w:rPr>
-                <w:b w:val="0"/>
-                <w:bCs w:val="0"/>
-                <w:lang w:val="en-US"/>
-              </w:rPr>
-              <w:t>: Moderator- and Crowd-Annotated German News Comment Datasets</w:t>
-            </w:r>
-          </w:p>
-        </w:tc>
-        <w:tc>
-          <w:tcPr>
-            <w:tcW w:w="2265" w:type="dxa"/>
-          </w:tcPr>
-          <w:p>
-            <w:pPr>
-              <w:cnfStyle w:val="000000000000" w:firstRow="0" w:lastRow="0" w:firstColumn="0" w:lastColumn="0" w:oddVBand="0" w:evenVBand="0" w:oddHBand="0" w:evenHBand="0" w:firstRowFirstColumn="0" w:firstRowLastColumn="0" w:lastRowFirstColumn="0" w:lastRowLastColumn="0"/>
-              <w:rPr>
-                <w:lang w:val="en-US"/>
-              </w:rPr>
-            </w:pPr>
-            <w:hyperlink r:id="rId23" w:history="1">
-              <w:r>
-                <w:rPr>
-                  <w:rStyle w:val="Hyperlink"/>
-                  <w:lang w:val="en-US"/>
-                </w:rPr>
-                <w:t>Publication</w:t>
-              </w:r>
-            </w:hyperlink>
-          </w:p>
-          <w:p>
-            <w:pPr>
-              <w:cnfStyle w:val="000000000000" w:firstRow="0" w:lastRow="0" w:firstColumn="0" w:lastColumn="0" w:oddVBand="0" w:evenVBand="0" w:oddHBand="0" w:evenHBand="0" w:firstRowFirstColumn="0" w:firstRowLastColumn="0" w:lastRowFirstColumn="0" w:lastRowLastColumn="0"/>
-              <w:rPr>
-                <w:lang w:val="en-US"/>
-              </w:rPr>
-            </w:pPr>
-            <w:hyperlink r:id="rId24" w:anchor=".Ybr_9VkxkUE" w:history="1">
-              <w:r>
-                <w:rPr>
-                  <w:rStyle w:val="Hyperlink"/>
-                  <w:lang w:val="en-US"/>
-                </w:rPr>
-                <w:t>Dataset</w:t>
-              </w:r>
-            </w:hyperlink>
-          </w:p>
-        </w:tc>
-        <w:tc>
-          <w:tcPr>
-            <w:tcW w:w="2266" w:type="dxa"/>
-          </w:tcPr>
-          <w:p>
-            <w:pPr>
-              <w:cnfStyle w:val="000000000000" w:firstRow="0" w:lastRow="0" w:firstColumn="0" w:lastColumn="0" w:oddVBand="0" w:evenVBand="0" w:oddHBand="0" w:evenHBand="0" w:firstRowFirstColumn="0" w:firstRowLastColumn="0" w:lastRowFirstColumn="0" w:lastRowLastColumn="0"/>
-              <w:rPr>
-                <w:lang w:val="en-US"/>
-              </w:rPr>
-            </w:pPr>
-            <w:r>
-              <w:rPr>
-                <w:lang w:val="en-US"/>
-              </w:rPr>
-              <w:t>85’000</w:t>
-            </w:r>
-          </w:p>
-        </w:tc>
-        <w:tc>
-          <w:tcPr>
-            <w:tcW w:w="2266" w:type="dxa"/>
-          </w:tcPr>
-          <w:p>
-            <w:pPr>
-              <w:cnfStyle w:val="000000000000" w:firstRow="0" w:lastRow="0" w:firstColumn="0" w:lastColumn="0" w:oddVBand="0" w:evenVBand="0" w:oddHBand="0" w:evenHBand="0" w:firstRowFirstColumn="0" w:firstRowLastColumn="0" w:lastRowFirstColumn="0" w:lastRowLastColumn="0"/>
-              <w:rPr>
-                <w:lang w:val="en-US"/>
-              </w:rPr>
-            </w:pPr>
-            <w:r>
-              <w:rPr>
-                <w:lang w:val="en-US"/>
-              </w:rPr>
-              <w:t>Binary (Offensive or Not), Multi-class/-label (sexism, racism, threats, insults, profane language, meta, advertisement)</w:t>
-            </w:r>
-          </w:p>
-        </w:tc>
-      </w:tr>
-    </w:tbl>
-    <w:p>
-      <w:pPr>
-        <w:jc w:val="both"/>
-        <w:rPr>
           <w:rFonts w:cs="Calibri"/>
-          <w:highlight w:val="red"/>
           <w:lang w:val="en-US"/>
         </w:rPr>
       </w:pPr>
@@ -1937,7 +572,7 @@
 </file>
 
 <file path=word/numbering.xml><?xml version="1.0" encoding="utf-8"?>
-<w:numbering xmlns:wpc="http://schemas.microsoft.com/office/word/2010/wordprocessingCanvas" xmlns:cx="http://schemas.microsoft.com/office/drawing/2014/chartex" xmlns:cx1="http://schemas.microsoft.com/office/drawing/2015/9/8/chartex" xmlns:cx2="http://schemas.microsoft.com/office/drawing/2015/10/21/chartex" xmlns:cx3="http://schemas.microsoft.com/office/drawing/2016/5/9/chartex" xmlns:cx4="http://schemas.microsoft.com/office/drawing/2016/5/10/chartex" xmlns:cx5="http://schemas.microsoft.com/office/drawing/2016/5/11/chartex" xmlns:cx6="http://schemas.microsoft.com/office/drawing/2016/5/12/chartex" xmlns:cx7="http://schemas.microsoft.com/office/drawing/2016/5/13/chartex" xmlns:cx8="http://schemas.microsoft.com/office/drawing/2016/5/14/chartex" xmlns:mc="http://schemas.openxmlformats.org/markup-compatibility/2006" xmlns:aink="http://schemas.microsoft.com/office/drawing/2016/ink" xmlns:am3d="http://schemas.microsoft.com/office/drawing/2017/model3d" xmlns:o="urn:schemas-microsoft-com:office:office" xmlns:oel="http://schemas.microsoft.com/office/2019/extlst" xmlns:r="http://schemas.openxmlformats.org/officeDocument/2006/relationships" xmlns:m="http://schemas.openxmlformats.org/officeDocument/2006/math" xmlns:v="urn:schemas-microsoft-com:vml" xmlns:wp14="http://schemas.microsoft.com/office/word/2010/wordprocessingDrawing" xmlns:wp="http://schemas.openxmlformats.org/drawingml/2006/wordprocessingDrawing" xmlns:w10="urn:schemas-microsoft-com:office:word" xmlns:w="http://schemas.openxmlformats.org/wordprocessingml/2006/main" xmlns:w14="http://schemas.microsoft.com/office/word/2010/wordml" xmlns:w15="http://schemas.microsoft.com/office/word/2012/wordml" xmlns:w16cex="http://schemas.microsoft.com/office/word/2018/wordml/cex" xmlns:w16cid="http://schemas.microsoft.com/office/word/2016/wordml/cid" xmlns:w16="http://schemas.microsoft.com/office/word/2018/wordml" xmlns:w16du="http://schemas.microsoft.com/office/word/2023/wordml/word16du" xmlns:w16sdtdh="http://schemas.microsoft.com/office/word/2020/wordml/sdtdatahash" xmlns:w16se="http://schemas.microsoft.com/office/word/2015/wordml/symex" xmlns:wpg="http://schemas.microsoft.com/office/word/2010/wordprocessingGroup" xmlns:wpi="http://schemas.microsoft.com/office/word/2010/wordprocessingInk" xmlns:wne="http://schemas.microsoft.com/office/word/2006/wordml" xmlns:wps="http://schemas.microsoft.com/office/word/2010/wordprocessingShape" mc:Ignorable="w14 w15 w16se w16cid w16 w16cex w16sdtdh w16du wp14">
+<w:numbering xmlns:wpc="http://schemas.microsoft.com/office/word/2010/wordprocessingCanvas" xmlns:cx="http://schemas.microsoft.com/office/drawing/2014/chartex" xmlns:cx1="http://schemas.microsoft.com/office/drawing/2015/9/8/chartex" xmlns:cx2="http://schemas.microsoft.com/office/drawing/2015/10/21/chartex" xmlns:cx3="http://schemas.microsoft.com/office/drawing/2016/5/9/chartex" xmlns:cx4="http://schemas.microsoft.com/office/drawing/2016/5/10/chartex" xmlns:cx5="http://schemas.microsoft.com/office/drawing/2016/5/11/chartex" xmlns:cx6="http://schemas.microsoft.com/office/drawing/2016/5/12/chartex" xmlns:cx7="http://schemas.microsoft.com/office/drawing/2016/5/13/chartex" xmlns:cx8="http://schemas.microsoft.com/office/drawing/2016/5/14/chartex" xmlns:mc="http://schemas.openxmlformats.org/markup-compatibility/2006" xmlns:aink="http://schemas.microsoft.com/office/drawing/2016/ink" xmlns:am3d="http://schemas.microsoft.com/office/drawing/2017/model3d" xmlns:o="urn:schemas-microsoft-com:office:office" xmlns:oel="http://schemas.microsoft.com/office/2019/extlst" xmlns:r="http://schemas.openxmlformats.org/officeDocument/2006/relationships" xmlns:m="http://schemas.openxmlformats.org/officeDocument/2006/math" xmlns:v="urn:schemas-microsoft-com:vml" xmlns:wp14="http://schemas.microsoft.com/office/word/2010/wordprocessingDrawing" xmlns:wp="http://schemas.openxmlformats.org/drawingml/2006/wordprocessingDrawing" xmlns:w10="urn:schemas-microsoft-com:office:word" xmlns:w="http://schemas.openxmlformats.org/wordprocessingml/2006/main" xmlns:w14="http://schemas.microsoft.com/office/word/2010/wordml" xmlns:w15="http://schemas.microsoft.com/office/word/2012/wordml" xmlns:w16cex="http://schemas.microsoft.com/office/word/2018/wordml/cex" xmlns:w16cid="http://schemas.microsoft.com/office/word/2016/wordml/cid" xmlns:w16="http://schemas.microsoft.com/office/word/2018/wordml" xmlns:w16sdtdh="http://schemas.microsoft.com/office/word/2020/wordml/sdtdatahash" xmlns:w16se="http://schemas.microsoft.com/office/word/2015/wordml/symex" xmlns:wpg="http://schemas.microsoft.com/office/word/2010/wordprocessingGroup" xmlns:wpi="http://schemas.microsoft.com/office/word/2010/wordprocessingInk" xmlns:wne="http://schemas.microsoft.com/office/word/2006/wordml" xmlns:wps="http://schemas.microsoft.com/office/word/2010/wordprocessingShape" mc:Ignorable="w14 w15 w16se w16cid w16 w16cex w16sdtdh wp14">
   <w:abstractNum w:abstractNumId="0" w15:restartNumberingAfterBreak="0">
     <w:nsid w:val="027C04AE"/>
     <w:multiLevelType w:val="hybridMultilevel"/>
@@ -2174,7 +809,7 @@
 </file>
 
 <file path=word/styles.xml><?xml version="1.0" encoding="utf-8"?>
-<w:styles xmlns:mc="http://schemas.openxmlformats.org/markup-compatibility/2006" xmlns:r="http://schemas.openxmlformats.org/officeDocument/2006/relationships" xmlns:w="http://schemas.openxmlformats.org/wordprocessingml/2006/main" xmlns:w14="http://schemas.microsoft.com/office/word/2010/wordml" xmlns:w15="http://schemas.microsoft.com/office/word/2012/wordml" xmlns:w16cex="http://schemas.microsoft.com/office/word/2018/wordml/cex" xmlns:w16cid="http://schemas.microsoft.com/office/word/2016/wordml/cid" xmlns:w16="http://schemas.microsoft.com/office/word/2018/wordml" xmlns:w16du="http://schemas.microsoft.com/office/word/2023/wordml/word16du" xmlns:w16sdtdh="http://schemas.microsoft.com/office/word/2020/wordml/sdtdatahash" xmlns:w16se="http://schemas.microsoft.com/office/word/2015/wordml/symex" mc:Ignorable="w14 w15 w16se w16cid w16 w16cex w16sdtdh w16du">
+<w:styles xmlns:mc="http://schemas.openxmlformats.org/markup-compatibility/2006" xmlns:r="http://schemas.openxmlformats.org/officeDocument/2006/relationships" xmlns:w="http://schemas.openxmlformats.org/wordprocessingml/2006/main" xmlns:w14="http://schemas.microsoft.com/office/word/2010/wordml" xmlns:w15="http://schemas.microsoft.com/office/word/2012/wordml" xmlns:w16cex="http://schemas.microsoft.com/office/word/2018/wordml/cex" xmlns:w16cid="http://schemas.microsoft.com/office/word/2016/wordml/cid" xmlns:w16="http://schemas.microsoft.com/office/word/2018/wordml" xmlns:w16sdtdh="http://schemas.microsoft.com/office/word/2020/wordml/sdtdatahash" xmlns:w16se="http://schemas.microsoft.com/office/word/2015/wordml/symex" mc:Ignorable="w14 w15 w16se w16cid w16 w16cex w16sdtdh">
   <w:docDefaults>
     <w:rPrDefault>
       <w:rPr>

</xml_diff>